<commit_message>
Prepared my creature for the standard control
</commit_message>
<xml_diff>
--- a/Пояснительная записка/Аннотация.docx
+++ b/Пояснительная записка/Аннотация.docx
@@ -4,528 +4,304 @@
   <w:body>
     <w:p>
       <w:pPr>
-        <w:spacing w:line="360" w:lineRule="auto"/>
-        <w:ind w:firstLine="708"/>
-        <w:jc w:val="both"/>
-        <w:rPr>
-          <w:rFonts w:ascii="Times New Roman" w:hAnsi="Times New Roman" w:cs="Times New Roman"/>
-          <w:sz w:val="28"/>
-          <w:szCs w:val="28"/>
-        </w:rPr>
+        <w:pStyle w:val="a6"/>
       </w:pPr>
       <w:r>
-        <w:rPr>
-          <w:rFonts w:ascii="Times New Roman" w:hAnsi="Times New Roman" w:cs="Times New Roman"/>
-          <w:b/>
-          <w:sz w:val="28"/>
-          <w:szCs w:val="28"/>
-        </w:rPr>
-        <w:t>Выпускная квалификационная работа</w:t>
-      </w:r>
-      <w:r>
-        <w:rPr>
-          <w:rFonts w:ascii="Times New Roman" w:hAnsi="Times New Roman" w:cs="Times New Roman"/>
-          <w:sz w:val="28"/>
-          <w:szCs w:val="28"/>
-        </w:rPr>
-        <w:t xml:space="preserve"> </w:t>
-      </w:r>
-      <w:proofErr w:type="spellStart"/>
-      <w:r>
-        <w:rPr>
-          <w:rFonts w:ascii="Times New Roman" w:hAnsi="Times New Roman" w:cs="Times New Roman"/>
-          <w:sz w:val="28"/>
-          <w:szCs w:val="28"/>
-        </w:rPr>
-        <w:t>Желепова</w:t>
-      </w:r>
-      <w:proofErr w:type="spellEnd"/>
-      <w:r>
-        <w:rPr>
-          <w:rFonts w:ascii="Times New Roman" w:hAnsi="Times New Roman" w:cs="Times New Roman"/>
-          <w:sz w:val="28"/>
-          <w:szCs w:val="28"/>
-        </w:rPr>
-        <w:t xml:space="preserve"> Алексея Сергеевича по теме «Подсистема интеграции с федеральной системой «Реформа ЖКХ» для «АИС: Объектовый учет». Руководитель </w:t>
-      </w:r>
-      <w:proofErr w:type="spellStart"/>
-      <w:r>
-        <w:rPr>
-          <w:rFonts w:ascii="Times New Roman" w:hAnsi="Times New Roman" w:cs="Times New Roman"/>
-          <w:sz w:val="28"/>
-          <w:szCs w:val="28"/>
-        </w:rPr>
-        <w:t>Кандаулов</w:t>
-      </w:r>
-      <w:proofErr w:type="spellEnd"/>
-      <w:r>
-        <w:rPr>
-          <w:rFonts w:ascii="Times New Roman" w:hAnsi="Times New Roman" w:cs="Times New Roman"/>
-          <w:sz w:val="28"/>
-          <w:szCs w:val="28"/>
-        </w:rPr>
-        <w:t xml:space="preserve"> Валерий Михайлович. Выпускная квалификационная работа защищена 16.06.2015 на кафедре «Измерительно-вычислительные комплексы» в Ульяновском государственном техническом университете.</w:t>
+        <w:t>Аннотация</w:t>
       </w:r>
     </w:p>
     <w:p>
       <w:pPr>
-        <w:spacing w:line="360" w:lineRule="auto"/>
-        <w:ind w:firstLine="708"/>
-        <w:jc w:val="both"/>
-        <w:rPr>
-          <w:rFonts w:ascii="Times New Roman" w:hAnsi="Times New Roman" w:cs="Times New Roman"/>
-          <w:sz w:val="28"/>
-          <w:szCs w:val="28"/>
-        </w:rPr>
+        <w:pStyle w:val="a5"/>
+        <w:ind w:firstLine="0"/>
       </w:pPr>
       <w:r>
         <w:rPr>
-          <w:rFonts w:ascii="Times New Roman" w:hAnsi="Times New Roman" w:cs="Times New Roman"/>
           <w:b/>
-          <w:sz w:val="28"/>
-          <w:szCs w:val="28"/>
-        </w:rPr>
-        <w:t>Пояснительная записка:</w:t>
-      </w:r>
-      <w:r>
-        <w:rPr>
-          <w:rFonts w:ascii="Times New Roman" w:hAnsi="Times New Roman" w:cs="Times New Roman"/>
-          <w:sz w:val="28"/>
-          <w:szCs w:val="28"/>
-        </w:rPr>
-        <w:t xml:space="preserve"> </w:t>
-      </w:r>
-      <w:r>
-        <w:rPr>
-          <w:rFonts w:ascii="Times New Roman" w:hAnsi="Times New Roman" w:cs="Times New Roman"/>
-          <w:sz w:val="28"/>
-          <w:szCs w:val="28"/>
-          <w:lang w:val="en-US"/>
-        </w:rPr>
-        <w:t>n</w:t>
-      </w:r>
-      <w:r>
-        <w:rPr>
-          <w:rFonts w:ascii="Times New Roman" w:hAnsi="Times New Roman" w:cs="Times New Roman"/>
-          <w:sz w:val="28"/>
-          <w:szCs w:val="28"/>
-        </w:rPr>
-        <w:t xml:space="preserve"> </w:t>
-      </w:r>
-      <w:r>
-        <w:rPr>
-          <w:rFonts w:ascii="Times New Roman" w:hAnsi="Times New Roman" w:cs="Times New Roman"/>
-          <w:sz w:val="28"/>
-          <w:szCs w:val="28"/>
-        </w:rPr>
-        <w:t xml:space="preserve">стр., </w:t>
-      </w:r>
-      <w:r>
-        <w:rPr>
-          <w:rFonts w:ascii="Times New Roman" w:hAnsi="Times New Roman" w:cs="Times New Roman"/>
-          <w:sz w:val="28"/>
-          <w:szCs w:val="28"/>
-          <w:lang w:val="en-US"/>
-        </w:rPr>
-        <w:t>n</w:t>
-      </w:r>
-      <w:r>
-        <w:rPr>
-          <w:rFonts w:ascii="Times New Roman" w:hAnsi="Times New Roman" w:cs="Times New Roman"/>
-          <w:sz w:val="28"/>
-          <w:szCs w:val="28"/>
-        </w:rPr>
-        <w:t xml:space="preserve"> </w:t>
-      </w:r>
-      <w:r>
-        <w:rPr>
-          <w:rFonts w:ascii="Times New Roman" w:hAnsi="Times New Roman" w:cs="Times New Roman"/>
-          <w:sz w:val="28"/>
-          <w:szCs w:val="28"/>
-        </w:rPr>
-        <w:t xml:space="preserve">разд., </w:t>
-      </w:r>
-      <w:r>
-        <w:rPr>
-          <w:rFonts w:ascii="Times New Roman" w:hAnsi="Times New Roman" w:cs="Times New Roman"/>
-          <w:sz w:val="28"/>
-          <w:szCs w:val="28"/>
-        </w:rPr>
-        <w:t xml:space="preserve">1 прил., </w:t>
-      </w:r>
-      <w:r>
-        <w:rPr>
-          <w:rFonts w:ascii="Times New Roman" w:hAnsi="Times New Roman" w:cs="Times New Roman"/>
-          <w:sz w:val="28"/>
-          <w:szCs w:val="28"/>
-          <w:lang w:val="en-US"/>
-        </w:rPr>
-        <w:t>n</w:t>
-      </w:r>
-      <w:r>
-        <w:rPr>
-          <w:rFonts w:ascii="Times New Roman" w:hAnsi="Times New Roman" w:cs="Times New Roman"/>
-          <w:sz w:val="28"/>
-          <w:szCs w:val="28"/>
-        </w:rPr>
-        <w:t xml:space="preserve"> рис., </w:t>
-      </w:r>
-      <w:r>
-        <w:rPr>
-          <w:rFonts w:ascii="Times New Roman" w:hAnsi="Times New Roman" w:cs="Times New Roman"/>
-          <w:sz w:val="28"/>
-          <w:szCs w:val="28"/>
-          <w:lang w:val="en-US"/>
-        </w:rPr>
-        <w:t>n</w:t>
-      </w:r>
-      <w:r>
-        <w:rPr>
-          <w:rFonts w:ascii="Times New Roman" w:hAnsi="Times New Roman" w:cs="Times New Roman"/>
-          <w:sz w:val="28"/>
-          <w:szCs w:val="28"/>
-        </w:rPr>
-        <w:t xml:space="preserve"> табл., </w:t>
-      </w:r>
-      <w:r>
-        <w:rPr>
-          <w:rFonts w:ascii="Times New Roman" w:hAnsi="Times New Roman" w:cs="Times New Roman"/>
-          <w:sz w:val="28"/>
-          <w:szCs w:val="28"/>
-          <w:lang w:val="en-US"/>
-        </w:rPr>
-        <w:t>n</w:t>
-      </w:r>
-      <w:r>
-        <w:rPr>
-          <w:rFonts w:ascii="Times New Roman" w:hAnsi="Times New Roman" w:cs="Times New Roman"/>
-          <w:sz w:val="28"/>
-          <w:szCs w:val="28"/>
-        </w:rPr>
-        <w:t xml:space="preserve"> </w:t>
-      </w:r>
-      <w:r>
-        <w:rPr>
-          <w:rFonts w:ascii="Times New Roman" w:hAnsi="Times New Roman" w:cs="Times New Roman"/>
-          <w:sz w:val="28"/>
-          <w:szCs w:val="28"/>
-        </w:rPr>
-        <w:t>лист</w:t>
-      </w:r>
-      <w:proofErr w:type="gramStart"/>
-      <w:r>
-        <w:rPr>
-          <w:rFonts w:ascii="Times New Roman" w:hAnsi="Times New Roman" w:cs="Times New Roman"/>
-          <w:sz w:val="28"/>
-          <w:szCs w:val="28"/>
-        </w:rPr>
-        <w:t xml:space="preserve">., </w:t>
-      </w:r>
-      <w:proofErr w:type="gramEnd"/>
-      <w:r>
-        <w:rPr>
-          <w:rFonts w:ascii="Times New Roman" w:hAnsi="Times New Roman" w:cs="Times New Roman"/>
-          <w:sz w:val="28"/>
-          <w:szCs w:val="28"/>
-          <w:lang w:val="en-US"/>
-        </w:rPr>
-        <w:t>n</w:t>
-      </w:r>
-      <w:r>
-        <w:rPr>
-          <w:rFonts w:ascii="Times New Roman" w:hAnsi="Times New Roman" w:cs="Times New Roman"/>
-          <w:sz w:val="28"/>
-          <w:szCs w:val="28"/>
-        </w:rPr>
-        <w:t xml:space="preserve"> </w:t>
-      </w:r>
-      <w:r>
-        <w:rPr>
-          <w:rFonts w:ascii="Times New Roman" w:hAnsi="Times New Roman" w:cs="Times New Roman"/>
-          <w:sz w:val="28"/>
-          <w:szCs w:val="28"/>
-        </w:rPr>
-        <w:t>ист.</w:t>
-      </w:r>
-      <w:r>
-        <w:rPr>
-          <w:rFonts w:ascii="Times New Roman" w:hAnsi="Times New Roman" w:cs="Times New Roman"/>
-          <w:sz w:val="28"/>
-          <w:szCs w:val="28"/>
-        </w:rPr>
-        <w:t xml:space="preserve">  </w:t>
+        </w:rPr>
+        <w:t>Выпускная квалификационная работа</w:t>
+      </w:r>
+      <w:r>
+        <w:t xml:space="preserve"> </w:t>
+      </w:r>
+      <w:proofErr w:type="spellStart"/>
+      <w:r>
+        <w:t>Желепова</w:t>
+      </w:r>
+      <w:proofErr w:type="spellEnd"/>
+      <w:r>
+        <w:t xml:space="preserve"> Алексея Сергеевича по теме «Подсистема интеграции с федеральной системой «Реформа ЖКХ» для «АИС: Объектовый учет». Руководитель </w:t>
+      </w:r>
+      <w:proofErr w:type="spellStart"/>
+      <w:r>
+        <w:t>Кандаулов</w:t>
+      </w:r>
+      <w:proofErr w:type="spellEnd"/>
+      <w:r>
+        <w:t xml:space="preserve"> Валерий Михайлович. Выпускная квалификационная работа защищена 16.06.2015 на кафедре «Измерительно-вычислительные комплексы» в Ульяновском государственном техническом университете.</w:t>
       </w:r>
     </w:p>
     <w:p>
       <w:pPr>
-        <w:spacing w:line="360" w:lineRule="auto"/>
-        <w:ind w:firstLine="708"/>
-        <w:rPr>
-          <w:rFonts w:ascii="Times New Roman" w:hAnsi="Times New Roman" w:cs="Times New Roman"/>
-          <w:sz w:val="28"/>
-          <w:szCs w:val="28"/>
-        </w:rPr>
+        <w:pStyle w:val="a5"/>
+        <w:ind w:firstLine="0"/>
       </w:pPr>
       <w:r>
         <w:rPr>
-          <w:rFonts w:ascii="Times New Roman" w:hAnsi="Times New Roman" w:cs="Times New Roman"/>
           <w:b/>
-          <w:sz w:val="28"/>
-          <w:szCs w:val="28"/>
-        </w:rPr>
-        <w:t xml:space="preserve">Перечень ключевых слов: </w:t>
-      </w:r>
-      <w:r>
-        <w:rPr>
-          <w:rFonts w:ascii="Times New Roman" w:hAnsi="Times New Roman" w:cs="Times New Roman"/>
-          <w:sz w:val="28"/>
-          <w:szCs w:val="28"/>
-        </w:rPr>
-        <w:t>интеграция, объектовый учет, федеральный портал «Реформа ЖКХ», «АИС: Объектовый учет»,</w:t>
-      </w:r>
-      <w:r>
-        <w:rPr>
-          <w:rFonts w:ascii="Times New Roman" w:hAnsi="Times New Roman" w:cs="Times New Roman"/>
-          <w:sz w:val="28"/>
-          <w:szCs w:val="28"/>
-        </w:rPr>
-        <w:t xml:space="preserve"> подсистема, обмен данными, ЖКХ, управляющая компания.</w:t>
+        </w:rPr>
+        <w:t>Пояснительная записка:</w:t>
+      </w:r>
+      <w:r>
+        <w:t xml:space="preserve"> </w:t>
+      </w:r>
+      <w:r>
+        <w:rPr>
+          <w:lang w:val="en-US"/>
+        </w:rPr>
+        <w:t>n</w:t>
+      </w:r>
+      <w:r>
+        <w:t xml:space="preserve"> </w:t>
+      </w:r>
+      <w:r>
+        <w:t xml:space="preserve">стр., </w:t>
+      </w:r>
+      <w:r>
+        <w:rPr>
+          <w:lang w:val="en-US"/>
+        </w:rPr>
+        <w:t>n</w:t>
+      </w:r>
+      <w:r>
+        <w:t xml:space="preserve"> </w:t>
+      </w:r>
+      <w:r>
+        <w:t xml:space="preserve">разд., </w:t>
+      </w:r>
+      <w:r>
+        <w:t xml:space="preserve">1 прил., </w:t>
+      </w:r>
+      <w:r>
+        <w:rPr>
+          <w:lang w:val="en-US"/>
+        </w:rPr>
+        <w:t>n</w:t>
+      </w:r>
+      <w:r>
+        <w:t xml:space="preserve"> рис., </w:t>
+      </w:r>
+      <w:r>
+        <w:rPr>
+          <w:lang w:val="en-US"/>
+        </w:rPr>
+        <w:t>n</w:t>
+      </w:r>
+      <w:r>
+        <w:t xml:space="preserve"> табл., </w:t>
+      </w:r>
+      <w:r>
+        <w:rPr>
+          <w:lang w:val="en-US"/>
+        </w:rPr>
+        <w:t>n</w:t>
+      </w:r>
+      <w:r>
+        <w:t xml:space="preserve"> </w:t>
+      </w:r>
+      <w:r>
+        <w:t>лист</w:t>
+      </w:r>
+      <w:proofErr w:type="gramStart"/>
+      <w:r>
+        <w:t xml:space="preserve">., </w:t>
+      </w:r>
+      <w:proofErr w:type="gramEnd"/>
+      <w:r>
+        <w:rPr>
+          <w:lang w:val="en-US"/>
+        </w:rPr>
+        <w:t>n</w:t>
+      </w:r>
+      <w:r>
+        <w:t xml:space="preserve"> </w:t>
+      </w:r>
+      <w:r>
+        <w:t>ист.</w:t>
+      </w:r>
+      <w:r>
+        <w:t xml:space="preserve">  </w:t>
       </w:r>
     </w:p>
     <w:p>
       <w:pPr>
-        <w:spacing w:line="360" w:lineRule="auto"/>
-        <w:ind w:firstLine="708"/>
-        <w:rPr>
-          <w:rFonts w:ascii="Times New Roman" w:hAnsi="Times New Roman" w:cs="Times New Roman"/>
-          <w:sz w:val="28"/>
-          <w:szCs w:val="28"/>
-        </w:rPr>
+        <w:pStyle w:val="a5"/>
+        <w:ind w:firstLine="0"/>
       </w:pPr>
       <w:r>
         <w:rPr>
-          <w:rFonts w:ascii="Times New Roman" w:hAnsi="Times New Roman" w:cs="Times New Roman"/>
-          <w:sz w:val="28"/>
-          <w:szCs w:val="28"/>
-        </w:rPr>
+          <w:b/>
+        </w:rPr>
+        <w:t>Ключевые  слова</w:t>
+      </w:r>
+      <w:r>
+        <w:rPr>
+          <w:b/>
+        </w:rPr>
+        <w:t xml:space="preserve">: </w:t>
+      </w:r>
+      <w:r>
+        <w:t>интеграция, объектовый учет, федеральный портал «Реформа ЖКХ», «АИС: Объектовый учет»,</w:t>
+      </w:r>
+      <w:r>
+        <w:t xml:space="preserve"> подсистема, обмен дан</w:t>
+      </w:r>
+      <w:r>
+        <w:t xml:space="preserve">ными, ЖКХ, управляющая компания, </w:t>
+      </w:r>
+      <w:r>
+        <w:rPr>
+          <w:lang w:val="en-US"/>
+        </w:rPr>
+        <w:t>SQL</w:t>
+      </w:r>
+      <w:r>
+        <w:t>, .</w:t>
+      </w:r>
+      <w:r>
+        <w:rPr>
+          <w:lang w:val="en-US"/>
+        </w:rPr>
+        <w:t>NET</w:t>
+      </w:r>
+      <w:r>
+        <w:t xml:space="preserve">, </w:t>
+      </w:r>
+      <w:r>
+        <w:rPr>
+          <w:lang w:val="en-US"/>
+        </w:rPr>
+        <w:t>WCF</w:t>
+      </w:r>
+      <w:r>
+        <w:t xml:space="preserve">, </w:t>
+      </w:r>
+      <w:r>
+        <w:rPr>
+          <w:lang w:val="en-US"/>
+        </w:rPr>
+        <w:t>API</w:t>
+      </w:r>
+      <w:r>
+        <w:t xml:space="preserve">, </w:t>
+      </w:r>
+      <w:r>
+        <w:rPr>
+          <w:lang w:val="en-US"/>
+        </w:rPr>
+        <w:t>SOAP</w:t>
+      </w:r>
+      <w:r>
+        <w:t>.</w:t>
+      </w:r>
+    </w:p>
+    <w:p>
+      <w:pPr>
+        <w:pStyle w:val="a5"/>
+        <w:ind w:firstLine="0"/>
+      </w:pPr>
+      <w:r>
         <w:t>Подсистема интеграции предназначена для обеспечения процесса раскрытия информации управляющими компаниями на федеральном портале «Реформа ЖКХ». Основанием разработки является постановление №731 Правительства Российской Федерации от 23.09.2010 «</w:t>
       </w:r>
       <w:r>
-        <w:rPr>
-          <w:rFonts w:ascii="Times New Roman" w:hAnsi="Times New Roman" w:cs="Times New Roman"/>
-          <w:sz w:val="28"/>
-          <w:szCs w:val="28"/>
-        </w:rPr>
         <w:t>Об утверждении стандарта раскрытия информации организациями, осуществляющими деятельность в сфере управления многоквартирными домами</w:t>
       </w:r>
       <w:r>
-        <w:rPr>
-          <w:rFonts w:ascii="Times New Roman" w:hAnsi="Times New Roman" w:cs="Times New Roman"/>
-          <w:sz w:val="28"/>
-          <w:szCs w:val="28"/>
-        </w:rPr>
         <w:t>».</w:t>
       </w:r>
       <w:r>
-        <w:rPr>
-          <w:rFonts w:ascii="Times New Roman" w:hAnsi="Times New Roman" w:cs="Times New Roman"/>
-          <w:sz w:val="28"/>
-          <w:szCs w:val="28"/>
-        </w:rPr>
-        <w:t xml:space="preserve"> </w:t>
-      </w:r>
-      <w:r>
-        <w:rPr>
-          <w:rFonts w:ascii="Times New Roman" w:hAnsi="Times New Roman" w:cs="Times New Roman"/>
-          <w:sz w:val="28"/>
-          <w:szCs w:val="28"/>
-        </w:rPr>
+        <w:t xml:space="preserve"> </w:t>
+      </w:r>
+      <w:r>
         <w:t xml:space="preserve">При разработке системы использовались технологии </w:t>
       </w:r>
-      <w:r>
-        <w:rPr>
-          <w:rFonts w:ascii="Times New Roman" w:hAnsi="Times New Roman" w:cs="Times New Roman"/>
-          <w:sz w:val="28"/>
-          <w:szCs w:val="28"/>
-        </w:rPr>
+      <w:proofErr w:type="spellStart"/>
+      <w:r>
         <w:t>Microsoft</w:t>
       </w:r>
-      <w:r>
-        <w:rPr>
-          <w:rFonts w:ascii="Times New Roman" w:hAnsi="Times New Roman" w:cs="Times New Roman"/>
-          <w:sz w:val="28"/>
-          <w:szCs w:val="28"/>
-        </w:rPr>
+      <w:proofErr w:type="spellEnd"/>
+      <w:r>
         <w:t xml:space="preserve"> .</w:t>
       </w:r>
       <w:r>
-        <w:rPr>
-          <w:rFonts w:ascii="Times New Roman" w:hAnsi="Times New Roman" w:cs="Times New Roman"/>
-          <w:sz w:val="28"/>
-          <w:szCs w:val="28"/>
-        </w:rPr>
         <w:t>NET</w:t>
       </w:r>
       <w:r>
-        <w:rPr>
-          <w:rFonts w:ascii="Times New Roman" w:hAnsi="Times New Roman" w:cs="Times New Roman"/>
-          <w:sz w:val="28"/>
-          <w:szCs w:val="28"/>
-        </w:rPr>
         <w:t xml:space="preserve"> 4.0, </w:t>
       </w:r>
       <w:r>
-        <w:rPr>
-          <w:rFonts w:ascii="Times New Roman" w:hAnsi="Times New Roman" w:cs="Times New Roman"/>
-          <w:sz w:val="28"/>
-          <w:szCs w:val="28"/>
-        </w:rPr>
         <w:t>ASP</w:t>
       </w:r>
       <w:r>
-        <w:rPr>
-          <w:rFonts w:ascii="Times New Roman" w:hAnsi="Times New Roman" w:cs="Times New Roman"/>
-          <w:sz w:val="28"/>
-          <w:szCs w:val="28"/>
-        </w:rPr>
         <w:t>.</w:t>
       </w:r>
       <w:r>
-        <w:rPr>
-          <w:rFonts w:ascii="Times New Roman" w:hAnsi="Times New Roman" w:cs="Times New Roman"/>
-          <w:sz w:val="28"/>
-          <w:szCs w:val="28"/>
-        </w:rPr>
         <w:t>NET</w:t>
       </w:r>
       <w:r>
-        <w:rPr>
-          <w:rFonts w:ascii="Times New Roman" w:hAnsi="Times New Roman" w:cs="Times New Roman"/>
-          <w:sz w:val="28"/>
-          <w:szCs w:val="28"/>
-        </w:rPr>
-        <w:t xml:space="preserve"> </w:t>
-      </w:r>
-      <w:r>
-        <w:rPr>
-          <w:rFonts w:ascii="Times New Roman" w:hAnsi="Times New Roman" w:cs="Times New Roman"/>
-          <w:sz w:val="28"/>
-          <w:szCs w:val="28"/>
-        </w:rPr>
+        <w:t xml:space="preserve"> </w:t>
+      </w:r>
+      <w:r>
         <w:t>MVC</w:t>
       </w:r>
       <w:r>
-        <w:rPr>
-          <w:rFonts w:ascii="Times New Roman" w:hAnsi="Times New Roman" w:cs="Times New Roman"/>
-          <w:sz w:val="28"/>
-          <w:szCs w:val="28"/>
-        </w:rPr>
         <w:t xml:space="preserve"> 4, </w:t>
       </w:r>
       <w:r>
-        <w:rPr>
-          <w:rFonts w:ascii="Times New Roman" w:hAnsi="Times New Roman" w:cs="Times New Roman"/>
-          <w:sz w:val="28"/>
-          <w:szCs w:val="28"/>
-        </w:rPr>
         <w:t xml:space="preserve">СУБД </w:t>
       </w:r>
-      <w:r>
-        <w:rPr>
-          <w:rFonts w:ascii="Times New Roman" w:hAnsi="Times New Roman" w:cs="Times New Roman"/>
-          <w:sz w:val="28"/>
-          <w:szCs w:val="28"/>
-        </w:rPr>
+      <w:proofErr w:type="spellStart"/>
+      <w:r>
         <w:t>Microsoft</w:t>
       </w:r>
-      <w:r>
-        <w:rPr>
-          <w:rFonts w:ascii="Times New Roman" w:hAnsi="Times New Roman" w:cs="Times New Roman"/>
-          <w:sz w:val="28"/>
-          <w:szCs w:val="28"/>
-        </w:rPr>
-        <w:t xml:space="preserve"> </w:t>
-      </w:r>
-      <w:r>
-        <w:rPr>
-          <w:rFonts w:ascii="Times New Roman" w:hAnsi="Times New Roman" w:cs="Times New Roman"/>
-          <w:sz w:val="28"/>
-          <w:szCs w:val="28"/>
-        </w:rPr>
+      <w:proofErr w:type="spellEnd"/>
+      <w:r>
+        <w:t xml:space="preserve"> </w:t>
+      </w:r>
+      <w:r>
         <w:t>SQL</w:t>
       </w:r>
       <w:r>
-        <w:rPr>
-          <w:rFonts w:ascii="Times New Roman" w:hAnsi="Times New Roman" w:cs="Times New Roman"/>
-          <w:sz w:val="28"/>
-          <w:szCs w:val="28"/>
-        </w:rPr>
-        <w:t xml:space="preserve"> </w:t>
-      </w:r>
-      <w:r>
-        <w:rPr>
-          <w:rFonts w:ascii="Times New Roman" w:hAnsi="Times New Roman" w:cs="Times New Roman"/>
-          <w:sz w:val="28"/>
-          <w:szCs w:val="28"/>
-        </w:rPr>
+        <w:t xml:space="preserve"> </w:t>
+      </w:r>
+      <w:proofErr w:type="spellStart"/>
+      <w:r>
         <w:t>Server</w:t>
       </w:r>
-      <w:r>
-        <w:rPr>
-          <w:rFonts w:ascii="Times New Roman" w:hAnsi="Times New Roman" w:cs="Times New Roman"/>
-          <w:sz w:val="28"/>
-          <w:szCs w:val="28"/>
-        </w:rPr>
+      <w:proofErr w:type="spellEnd"/>
+      <w:r>
         <w:t xml:space="preserve">, </w:t>
       </w:r>
-      <w:r>
-        <w:rPr>
-          <w:rFonts w:ascii="Times New Roman" w:hAnsi="Times New Roman" w:cs="Times New Roman"/>
-          <w:sz w:val="28"/>
-          <w:szCs w:val="28"/>
-        </w:rPr>
+      <w:proofErr w:type="spellStart"/>
+      <w:r>
         <w:t>Entity</w:t>
       </w:r>
-      <w:r>
-        <w:rPr>
-          <w:rFonts w:ascii="Times New Roman" w:hAnsi="Times New Roman" w:cs="Times New Roman"/>
-          <w:sz w:val="28"/>
-          <w:szCs w:val="28"/>
-        </w:rPr>
+      <w:proofErr w:type="spellEnd"/>
+      <w:r>
         <w:t xml:space="preserve"> </w:t>
       </w:r>
       <w:proofErr w:type="spellStart"/>
       <w:r>
-        <w:rPr>
-          <w:rFonts w:ascii="Times New Roman" w:hAnsi="Times New Roman" w:cs="Times New Roman"/>
-          <w:sz w:val="28"/>
-          <w:szCs w:val="28"/>
-        </w:rPr>
         <w:t>Framework</w:t>
       </w:r>
       <w:proofErr w:type="spellEnd"/>
       <w:r>
-        <w:rPr>
-          <w:rFonts w:ascii="Times New Roman" w:hAnsi="Times New Roman" w:cs="Times New Roman"/>
-          <w:sz w:val="28"/>
-          <w:szCs w:val="28"/>
-        </w:rPr>
         <w:t xml:space="preserve"> 4, ЯВУ </w:t>
       </w:r>
       <w:r>
-        <w:rPr>
-          <w:rFonts w:ascii="Times New Roman" w:hAnsi="Times New Roman" w:cs="Times New Roman"/>
-          <w:sz w:val="28"/>
-          <w:szCs w:val="28"/>
-        </w:rPr>
         <w:t>C</w:t>
       </w:r>
       <w:r>
-        <w:rPr>
-          <w:rFonts w:ascii="Times New Roman" w:hAnsi="Times New Roman" w:cs="Times New Roman"/>
-          <w:sz w:val="28"/>
-          <w:szCs w:val="28"/>
-        </w:rPr>
         <w:t>#.</w:t>
       </w:r>
     </w:p>
@@ -858,6 +634,38 @@
       <w:lang w:eastAsia="ru-RU"/>
     </w:rPr>
   </w:style>
+  <w:style w:type="paragraph" w:customStyle="1" w:styleId="a5">
+    <w:name w:val="А_Обычный"/>
+    <w:basedOn w:val="a"/>
+    <w:qFormat/>
+    <w:rsid w:val="00B12F95"/>
+    <w:pPr>
+      <w:spacing w:after="0" w:line="360" w:lineRule="auto"/>
+      <w:ind w:firstLine="720"/>
+      <w:jc w:val="both"/>
+    </w:pPr>
+    <w:rPr>
+      <w:rFonts w:ascii="Times New Roman" w:hAnsi="Times New Roman" w:cs="Times New Roman"/>
+      <w:sz w:val="28"/>
+      <w:szCs w:val="28"/>
+    </w:rPr>
+  </w:style>
+  <w:style w:type="paragraph" w:customStyle="1" w:styleId="a6">
+    <w:name w:val="А_Заголовок"/>
+    <w:basedOn w:val="a"/>
+    <w:qFormat/>
+    <w:rsid w:val="007A1C4F"/>
+    <w:pPr>
+      <w:spacing w:after="80" w:line="360" w:lineRule="auto"/>
+      <w:jc w:val="center"/>
+    </w:pPr>
+    <w:rPr>
+      <w:rFonts w:ascii="Times New Roman" w:hAnsi="Times New Roman" w:cs="Times New Roman"/>
+      <w:b/>
+      <w:sz w:val="36"/>
+      <w:szCs w:val="36"/>
+    </w:rPr>
+  </w:style>
 </w:styles>
 </file>
 

</xml_diff>

<commit_message>
Done. As Russian idiom says: You won't breath enough before death
</commit_message>
<xml_diff>
--- a/Пояснительная записка/Аннотация.docx
+++ b/Пояснительная записка/Аннотация.docx
@@ -56,72 +56,46 @@
         <w:t xml:space="preserve"> </w:t>
       </w:r>
       <w:r>
+        <w:t>135</w:t>
+      </w:r>
+      <w:r>
+        <w:t xml:space="preserve"> </w:t>
+      </w:r>
+      <w:r>
+        <w:t xml:space="preserve">стр., </w:t>
+      </w:r>
+      <w:r>
+        <w:t>8</w:t>
+      </w:r>
+      <w:r>
+        <w:t xml:space="preserve"> </w:t>
+      </w:r>
+      <w:r>
+        <w:t xml:space="preserve">разд., </w:t>
+      </w:r>
+      <w:r>
+        <w:t>2</w:t>
+      </w:r>
+      <w:r>
+        <w:t xml:space="preserve"> прил., </w:t>
+      </w:r>
+      <w:r>
+        <w:t>30</w:t>
+      </w:r>
+      <w:r>
+        <w:t xml:space="preserve"> рис., </w:t>
+      </w:r>
+      <w:r>
+        <w:t>46</w:t>
+      </w:r>
+      <w:r>
+        <w:t xml:space="preserve"> табл., </w:t>
+      </w:r>
+      <w:r>
         <w:rPr>
           <w:lang w:val="en-US"/>
         </w:rPr>
-        <w:t>n</w:t>
-      </w:r>
-      <w:r>
-        <w:t xml:space="preserve"> </w:t>
-      </w:r>
-      <w:r>
-        <w:t xml:space="preserve">стр., </w:t>
-      </w:r>
-      <w:r>
-        <w:rPr>
-          <w:lang w:val="en-US"/>
-        </w:rPr>
-        <w:t>n</w:t>
-      </w:r>
-      <w:r>
-        <w:t xml:space="preserve"> </w:t>
-      </w:r>
-      <w:r>
-        <w:t xml:space="preserve">разд., </w:t>
-      </w:r>
-      <w:r>
-        <w:t xml:space="preserve">1 прил., </w:t>
-      </w:r>
-      <w:r>
-        <w:rPr>
-          <w:lang w:val="en-US"/>
-        </w:rPr>
-        <w:t>n</w:t>
-      </w:r>
-      <w:r>
-        <w:t xml:space="preserve"> рис., </w:t>
-      </w:r>
-      <w:r>
-        <w:rPr>
-          <w:lang w:val="en-US"/>
-        </w:rPr>
-        <w:t>n</w:t>
-      </w:r>
-      <w:r>
-        <w:t xml:space="preserve"> табл., </w:t>
-      </w:r>
-      <w:r>
-        <w:rPr>
-          <w:lang w:val="en-US"/>
-        </w:rPr>
-        <w:t>n</w:t>
-      </w:r>
-      <w:r>
-        <w:t xml:space="preserve"> </w:t>
-      </w:r>
-      <w:r>
-        <w:t>лист</w:t>
-      </w:r>
-      <w:proofErr w:type="gramStart"/>
-      <w:r>
-        <w:t xml:space="preserve">., </w:t>
-      </w:r>
-      <w:proofErr w:type="gramEnd"/>
-      <w:r>
-        <w:rPr>
-          <w:lang w:val="en-US"/>
-        </w:rPr>
-        <w:t>n</w:t>
+        <w:t>13</w:t>
       </w:r>
       <w:r>
         <w:t xml:space="preserve"> </w:t>

</xml_diff>